<commit_message>
week5 pg 1 of 5
</commit_message>
<xml_diff>
--- a/Week1_Evaluation/BachmeierNTIM8301.docx
+++ b/Week1_Evaluation/BachmeierNTIM8301.docx
@@ -87,8 +87,6 @@
       <w:r>
         <w:br w:type="page"/>
       </w:r>
-      <w:bookmarkStart w:id="0" w:name="_GoBack"/>
-      <w:bookmarkEnd w:id="0"/>
     </w:p>
     <w:p>
       <w:pPr>
@@ -119,6 +117,7 @@
           <w:id w:val="330561746"/>
           <w:citation/>
         </w:sdtPr>
+        <w:sdtEndPr/>
         <w:sdtContent>
           <w:r>
             <w:fldChar w:fldCharType="begin"/>
@@ -180,13 +179,7 @@
         <w:t>s</w:t>
       </w:r>
       <w:r>
-        <w:t xml:space="preserve"> from machine learning, which provides mechanisms for </w:t>
-      </w:r>
-      <w:r>
-        <w:t>rule association discovery</w:t>
-      </w:r>
-      <w:r>
-        <w:t>, regression, classification, and clustering</w:t>
+        <w:t xml:space="preserve"> from machine learning, which provides mechanisms for rule association discovery, regression, classification, and clustering</w:t>
       </w:r>
       <w:r>
         <w:t xml:space="preserve"> </w:t>
@@ -196,6 +189,7 @@
           <w:id w:val="-785890086"/>
           <w:citation/>
         </w:sdtPr>
+        <w:sdtEndPr/>
         <w:sdtContent>
           <w:r>
             <w:fldChar w:fldCharType="begin"/>
@@ -296,6 +290,7 @@
           <w:id w:val="178548849"/>
           <w:citation/>
         </w:sdtPr>
+        <w:sdtEndPr/>
         <w:sdtContent>
           <w:r>
             <w:fldChar w:fldCharType="begin"/>
@@ -340,6 +335,7 @@
           <w:id w:val="435790968"/>
           <w:citation/>
         </w:sdtPr>
+        <w:sdtEndPr/>
         <w:sdtContent>
           <w:r>
             <w:fldChar w:fldCharType="begin"/>
@@ -404,24 +400,14 @@
       <w:r>
         <w:t xml:space="preserve">Figure </w:t>
       </w:r>
-      <w:r>
-        <w:fldChar w:fldCharType="begin"/>
-      </w:r>
-      <w:r>
-        <w:instrText xml:space="preserve"> SEQ Figure \* ARABIC </w:instrText>
-      </w:r>
-      <w:r>
-        <w:fldChar w:fldCharType="separate"/>
-      </w:r>
-      <w:r>
-        <w:rPr>
-          <w:noProof/>
-        </w:rPr>
-        <w:t>1</w:t>
-      </w:r>
-      <w:r>
-        <w:fldChar w:fldCharType="end"/>
-      </w:r>
+      <w:fldSimple w:instr=" SEQ Figure \* ARABIC ">
+        <w:r>
+          <w:rPr>
+            <w:noProof/>
+          </w:rPr>
+          <w:t>1</w:t>
+        </w:r>
+      </w:fldSimple>
       <w:r>
         <w:t xml:space="preserve"> DoS Attack Flow</w:t>
       </w:r>
@@ -509,6 +495,7 @@
           <w:id w:val="-57322718"/>
           <w:citation/>
         </w:sdtPr>
+        <w:sdtEndPr/>
         <w:sdtContent>
           <w:r>
             <w:fldChar w:fldCharType="begin"/>
@@ -590,13 +577,7 @@
         <w:t xml:space="preserve">A </w:t>
       </w:r>
       <w:r>
-        <w:t>modern enterprise environment has abstract boundaries that blend across corporate resources, cloud providers</w:t>
-      </w:r>
-      <w:r>
-        <w:t>,</w:t>
-      </w:r>
-      <w:r>
-        <w:t xml:space="preserve"> and bring your own devices (BYOD).  Due to the heterogeneous nature of these devices, they span numerous operating systems and technology stacks.  Given the range of device configurations, it stands to reason that a subset will contain malware or be compromised.  With abstract borders, critical infrastructure such as Domain Name Services (DNS) and Lightweight Directory Access Protocol (LDAP) might </w:t>
+        <w:t xml:space="preserve">modern enterprise environment has abstract boundaries that blend across corporate resources, cloud providers and bring your own devices (BYOD).  Due to the heterogeneous nature of these devices, they span numerous operating systems and technology stacks.  Given the range of device configurations, it stands to reason that a subset will contain malware or be compromised.  With abstract borders, critical infrastructure such as Domain Name Services (DNS) and Lightweight Directory Access Protocol (LDAP) might </w:t>
       </w:r>
       <w:r>
         <w:t xml:space="preserve">now </w:t>
@@ -609,6 +590,7 @@
           <w:id w:val="-705182594"/>
           <w:citation/>
         </w:sdtPr>
+        <w:sdtEndPr/>
         <w:sdtContent>
           <w:r>
             <w:fldChar w:fldCharType="begin"/>
@@ -647,6 +629,7 @@
           <w:id w:val="1087198756"/>
           <w:citation/>
         </w:sdtPr>
+        <w:sdtEndPr/>
         <w:sdtContent>
           <w:r>
             <w:fldChar w:fldCharType="begin"/>
@@ -710,6 +693,7 @@
           <w:id w:val="-51539840"/>
           <w:citation/>
         </w:sdtPr>
+        <w:sdtEndPr/>
         <w:sdtContent>
           <w:r>
             <w:fldChar w:fldCharType="begin"/>
@@ -739,6 +723,7 @@
           <w:id w:val="1496997610"/>
           <w:citation/>
         </w:sdtPr>
+        <w:sdtEndPr/>
         <w:sdtContent>
           <w:r>
             <w:fldChar w:fldCharType="begin"/>
@@ -766,21 +751,14 @@
       <w:r>
         <w:t xml:space="preserve">  </w:t>
       </w:r>
+      <w:r>
+        <w:t xml:space="preserve">Not all decisions originate from the leadership and often come from internal department requests.  For instance, a data science team might require a </w:t>
+      </w:r>
       <w:proofErr w:type="spellStart"/>
-      <w:proofErr w:type="gramStart"/>
-      <w:r>
-        <w:t>Not</w:t>
+      <w:r>
+        <w:t>Juypter</w:t>
       </w:r>
       <w:proofErr w:type="spellEnd"/>
-      <w:proofErr w:type="gramEnd"/>
-      <w:r>
-        <w:t xml:space="preserve"> all decisions originate from the leadership and often come from internal department requests.  For instance, a data science team might require a </w:t>
-      </w:r>
-      <w:proofErr w:type="spellStart"/>
-      <w:r>
-        <w:t>Juypter</w:t>
-      </w:r>
-      <w:proofErr w:type="spellEnd"/>
       <w:r>
         <w:t xml:space="preserve"> Notebook server that has access to </w:t>
       </w:r>
@@ -794,19 +772,14 @@
         <w:t>knowledge to be dangerous and deploy an operational instance</w:t>
       </w:r>
       <w:r>
-        <w:t xml:space="preserve">, they might lack a broader understanding of </w:t>
-      </w:r>
-      <w:r>
-        <w:t>business continuity</w:t>
-      </w:r>
-      <w:r>
-        <w:t xml:space="preserve"> requirements</w:t>
+        <w:t>, they might lack a broader understanding of business continuity requirements</w:t>
       </w:r>
       <w:sdt>
         <w:sdtPr>
           <w:id w:val="-1949614065"/>
           <w:citation/>
         </w:sdtPr>
+        <w:sdtEndPr/>
         <w:sdtContent>
           <w:r>
             <w:fldChar w:fldCharType="begin"/>
@@ -829,21 +802,7 @@
         </w:sdtContent>
       </w:sdt>
       <w:r>
-        <w:t xml:space="preserve">. </w:t>
-      </w:r>
-      <w:proofErr w:type="spellStart"/>
-      <w:r>
-        <w:t>What</w:t>
-      </w:r>
-      <w:proofErr w:type="spellEnd"/>
-      <w:r>
-        <w:t xml:space="preserve"> physical host controls this instance?  Does </w:t>
-      </w:r>
-      <w:r>
-        <w:t xml:space="preserve">the database connection use encryption?  </w:t>
-      </w:r>
-      <w:r>
-        <w:t xml:space="preserve">How are backup and restore scenarios handled?  Until </w:t>
+        <w:t xml:space="preserve">. What physical host controls this instance?  Does the database connection use encryption?  How are backup and restore scenarios handled?  Until </w:t>
       </w:r>
       <w:r>
         <w:t>understanding these subtle decisions</w:t>
@@ -890,6 +849,7 @@
           <w:id w:val="-19794654"/>
           <w:citation/>
         </w:sdtPr>
+        <w:sdtEndPr/>
         <w:sdtContent>
           <w:r>
             <w:fldChar w:fldCharType="begin"/>
@@ -915,22 +875,14 @@
         <w:t>.</w:t>
       </w:r>
       <w:r>
-        <w:t xml:space="preserve">  </w:t>
-      </w:r>
-      <w:r>
-        <w:t>When network security provides primitives for traffic shaping, Quality of Service (QoS),  containing the blast radius</w:t>
-      </w:r>
-      <w:r>
-        <w:t>,</w:t>
-      </w:r>
-      <w:r>
-        <w:t xml:space="preserve"> and preventing a cascade of failures across downstream systems</w:t>
+        <w:t xml:space="preserve">  When network security provides primitives for traffic shaping, Quality of Service (QoS),  containing the blast radius and preventing a cascade of failures across downstream systems</w:t>
       </w:r>
       <w:sdt>
         <w:sdtPr>
           <w:id w:val="895249395"/>
           <w:citation/>
         </w:sdtPr>
+        <w:sdtEndPr/>
         <w:sdtContent>
           <w:r>
             <w:fldChar w:fldCharType="begin"/>
@@ -1020,6 +972,7 @@
           <w:id w:val="1203677645"/>
           <w:citation/>
         </w:sdtPr>
+        <w:sdtEndPr/>
         <w:sdtContent>
           <w:r>
             <w:fldChar w:fldCharType="begin"/>
@@ -1125,6 +1078,7 @@
           <w:id w:val="-164087381"/>
           <w:citation/>
         </w:sdtPr>
+        <w:sdtEndPr/>
         <w:sdtContent>
           <w:r>
             <w:fldChar w:fldCharType="begin"/>
@@ -1177,10 +1131,7 @@
         <w:t xml:space="preserve"> and Hammond (2009) dispute this approach because this encourages throwing code over the wall, and assuming someone else will handle it.  Instead, they recommend a combined engineering solution where an individual team owns the entire lifecycle of the feature.  Since responsibility resides on the team, there is more </w:t>
       </w:r>
       <w:r>
-        <w:t>comradery</w:t>
-      </w:r>
-      <w:r>
-        <w:t xml:space="preserve"> </w:t>
+        <w:t xml:space="preserve">comradery </w:t>
       </w:r>
       <w:r>
         <w:t xml:space="preserve">around delivering a quality solution and involving everyone in decisions.  Dai </w:t>
@@ -1234,6 +1185,7 @@
           <w:id w:val="-674503233"/>
           <w:citation/>
         </w:sdtPr>
+        <w:sdtEndPr/>
         <w:sdtContent>
           <w:r>
             <w:fldChar w:fldCharType="begin"/>
@@ -1325,17 +1277,16 @@
     </w:p>
     <w:sdt>
       <w:sdtPr>
+        <w:rPr>
+          <w:b w:val="0"/>
+        </w:rPr>
         <w:id w:val="-38443186"/>
         <w:docPartObj>
           <w:docPartGallery w:val="Bibliographies"/>
           <w:docPartUnique/>
         </w:docPartObj>
       </w:sdtPr>
-      <w:sdtEndPr>
-        <w:rPr>
-          <w:b w:val="0"/>
-        </w:rPr>
-      </w:sdtEndPr>
+      <w:sdtEndPr/>
       <w:sdtContent>
         <w:p>
           <w:pPr>
@@ -1358,6 +1309,7 @@
             <w:id w:val="-573587230"/>
             <w:bibliography/>
           </w:sdtPr>
+          <w:sdtEndPr/>
           <w:sdtContent>
             <w:p>
               <w:pPr>
@@ -1380,7 +1332,7 @@
                 <w:rPr>
                   <w:noProof/>
                 </w:rPr>
-                <w:t>Allspaw, &amp; Hammond. (2009). Dev &amp; Ops Cooperation at Flickr - 10 Deploys per day.</w:t>
+                <w:t>Allspa &amp; Hammond. (2009). Dev &amp; Ops Cooperation at Flickr - 10 Deploys per day.</w:t>
               </w:r>
             </w:p>
             <w:p>
@@ -1403,7 +1355,23 @@
                   <w:iCs/>
                   <w:noProof/>
                 </w:rPr>
-                <w:t>Software Defined Networking with OpenFlow.</w:t>
+                <w:t>Software</w:t>
+              </w:r>
+              <w:r>
+                <w:rPr>
+                  <w:i/>
+                  <w:iCs/>
+                  <w:noProof/>
+                </w:rPr>
+                <w:t>-</w:t>
+              </w:r>
+              <w:r>
+                <w:rPr>
+                  <w:i/>
+                  <w:iCs/>
+                  <w:noProof/>
+                </w:rPr>
+                <w:t>Defined Networking with OpenFlow.</w:t>
               </w:r>
               <w:r>
                 <w:rPr>
@@ -1432,7 +1400,23 @@
                   <w:iCs/>
                   <w:noProof/>
                 </w:rPr>
-                <w:t>CM Computing Surveys. Sep2019, Vol. 52 Issue 5, p1-62. 62p</w:t>
+                <w:t>CM Computing Surveys. Sep2019, Vol. 52</w:t>
+              </w:r>
+              <w:r>
+                <w:rPr>
+                  <w:i/>
+                  <w:iCs/>
+                  <w:noProof/>
+                </w:rPr>
+                <w:t>,</w:t>
+              </w:r>
+              <w:r>
+                <w:rPr>
+                  <w:i/>
+                  <w:iCs/>
+                  <w:noProof/>
+                </w:rPr>
+                <w:t xml:space="preserve"> Issue 5, p1-62. 62p</w:t>
               </w:r>
               <w:r>
                 <w:rPr>
@@ -1627,7 +1611,19 @@
                 <w:rPr>
                   <w:noProof/>
                 </w:rPr>
-                <w:t xml:space="preserve">Krebs. (2019). Keynote by Christopher Krebs, Director, Cybersecurity and Infrastructure Security Agency. </w:t>
+                <w:t>Krebs. (2019). Keynote by Christopher Krebs, Director, Cybersecurity</w:t>
+              </w:r>
+              <w:r>
+                <w:rPr>
+                  <w:noProof/>
+                </w:rPr>
+                <w:t>,</w:t>
+              </w:r>
+              <w:r>
+                <w:rPr>
+                  <w:noProof/>
+                </w:rPr>
+                <w:t xml:space="preserve"> and Infrastructure Security Agency. </w:t>
               </w:r>
               <w:r>
                 <w:rPr>
@@ -1656,7 +1652,19 @@
                 <w:rPr>
                   <w:noProof/>
                 </w:rPr>
-                <w:t>Krebs, C. (2019, April 23). ICCE 2019 - Keynote by Christopher Krebs, Director, Cybersecurity and Infrastructure Security Agency. Retrieved from YouTube: https://www.youtube.com/watch?v=aVfcgNhHSDM</w:t>
+                <w:t>Krebs, C. (2019, April 23). ICCE 2019 - Keynote by Christopher Krebs, Director, Cybersecurity</w:t>
+              </w:r>
+              <w:r>
+                <w:rPr>
+                  <w:noProof/>
+                </w:rPr>
+                <w:t>,</w:t>
+              </w:r>
+              <w:r>
+                <w:rPr>
+                  <w:noProof/>
+                </w:rPr>
+                <w:t xml:space="preserve"> and Infrastructure Security Agency. Retrieved from YouTube: https://www.youtube.com/watch?v=aVfcgNhHSDM</w:t>
               </w:r>
             </w:p>
             <w:p>
@@ -1759,7 +1767,23 @@
                   <w:iCs/>
                   <w:noProof/>
                 </w:rPr>
-                <w:t>Quality Engineering Volume 27</w:t>
+                <w:t>Quality Engineering</w:t>
+              </w:r>
+              <w:r>
+                <w:rPr>
+                  <w:i/>
+                  <w:iCs/>
+                  <w:noProof/>
+                </w:rPr>
+                <w:t>,</w:t>
+              </w:r>
+              <w:r>
+                <w:rPr>
+                  <w:i/>
+                  <w:iCs/>
+                  <w:noProof/>
+                </w:rPr>
+                <w:t xml:space="preserve"> Volume 27</w:t>
               </w:r>
               <w:r>
                 <w:rPr>
@@ -3461,6 +3485,7 @@
   <w:style w:type="character" w:default="1" w:styleId="DefaultParagraphFont">
     <w:name w:val="Default Paragraph Font"/>
     <w:uiPriority w:val="1"/>
+    <w:semiHidden/>
     <w:unhideWhenUsed/>
   </w:style>
   <w:style w:type="table" w:default="1" w:styleId="TableNormal">
@@ -4279,7 +4304,7 @@
 </file>
 
 <file path=customXml/itemProps1.xml><?xml version="1.0" encoding="utf-8"?>
-<ds:datastoreItem xmlns:ds="http://schemas.openxmlformats.org/officeDocument/2006/customXml" ds:itemID="{50D41060-87BF-4931-92AE-E5988CBD4062}">
+<ds:datastoreItem xmlns:ds="http://schemas.openxmlformats.org/officeDocument/2006/customXml" ds:itemID="{6E1F87C6-EE3C-4071-9627-FA6B1C634046}">
   <ds:schemaRefs>
     <ds:schemaRef ds:uri="http://schemas.openxmlformats.org/officeDocument/2006/bibliography"/>
   </ds:schemaRefs>

</xml_diff>

<commit_message>
steal segments to start the capstone outline
</commit_message>
<xml_diff>
--- a/Week1_Evaluation/BachmeierNTIM8301.docx
+++ b/Week1_Evaluation/BachmeierNTIM8301.docx
@@ -400,14 +400,27 @@
       <w:r>
         <w:t xml:space="preserve">Figure </w:t>
       </w:r>
-      <w:fldSimple w:instr=" SEQ Figure \* ARABIC ">
-        <w:r>
-          <w:rPr>
-            <w:noProof/>
-          </w:rPr>
-          <w:t>1</w:t>
-        </w:r>
-      </w:fldSimple>
+      <w:r>
+        <w:fldChar w:fldCharType="begin"/>
+      </w:r>
+      <w:r>
+        <w:instrText xml:space="preserve"> SEQ Figure \* ARABIC </w:instrText>
+      </w:r>
+      <w:r>
+        <w:fldChar w:fldCharType="separate"/>
+      </w:r>
+      <w:r>
+        <w:rPr>
+          <w:noProof/>
+        </w:rPr>
+        <w:t>1</w:t>
+      </w:r>
+      <w:r>
+        <w:rPr>
+          <w:noProof/>
+        </w:rPr>
+        <w:fldChar w:fldCharType="end"/>
+      </w:r>
       <w:r>
         <w:t xml:space="preserve"> DoS Attack Flow</w:t>
       </w:r>
@@ -577,7 +590,13 @@
         <w:t xml:space="preserve">A </w:t>
       </w:r>
       <w:r>
-        <w:t xml:space="preserve">modern enterprise environment has abstract boundaries that blend across corporate resources, cloud providers and bring your own devices (BYOD).  Due to the heterogeneous nature of these devices, they span numerous operating systems and technology stacks.  Given the range of device configurations, it stands to reason that a subset will contain malware or be compromised.  With abstract borders, critical infrastructure such as Domain Name Services (DNS) and Lightweight Directory Access Protocol (LDAP) might </w:t>
+        <w:t>modern enterprise environment has abstract boundaries that blend across corporate resources, cloud providers</w:t>
+      </w:r>
+      <w:r>
+        <w:t>,</w:t>
+      </w:r>
+      <w:r>
+        <w:t xml:space="preserve"> and bring your own devices (BYOD).  Due to the heterogeneous nature of these devices, they span numerous operating systems and technology stacks.  Given the range of device configurations, it stands to reason that a subset will contain malware or be compromised.  With abstract borders, critical infrastructure such as Domain Name Services (DNS) and Lightweight Directory Access Protocol (LDAP) might </w:t>
       </w:r>
       <w:r>
         <w:t xml:space="preserve">now </w:t>
@@ -875,7 +894,13 @@
         <w:t>.</w:t>
       </w:r>
       <w:r>
-        <w:t xml:space="preserve">  When network security provides primitives for traffic shaping, Quality of Service (QoS),  containing the blast radius and preventing a cascade of failures across downstream systems</w:t>
+        <w:t xml:space="preserve">  When network security provides primitives for traffic shaping, Quality of Service (QoS),  containing the blast radius</w:t>
+      </w:r>
+      <w:r>
+        <w:t>,</w:t>
+      </w:r>
+      <w:r>
+        <w:t xml:space="preserve"> and preventing a cascade of failures across downstream systems</w:t>
       </w:r>
       <w:sdt>
         <w:sdtPr>
@@ -4304,7 +4329,7 @@
 </file>
 
 <file path=customXml/itemProps1.xml><?xml version="1.0" encoding="utf-8"?>
-<ds:datastoreItem xmlns:ds="http://schemas.openxmlformats.org/officeDocument/2006/customXml" ds:itemID="{6E1F87C6-EE3C-4071-9627-FA6B1C634046}">
+<ds:datastoreItem xmlns:ds="http://schemas.openxmlformats.org/officeDocument/2006/customXml" ds:itemID="{BEFC89B5-FE41-4AF6-9EEA-35D17064977B}">
   <ds:schemaRefs>
     <ds:schemaRef ds:uri="http://schemas.openxmlformats.org/officeDocument/2006/bibliography"/>
   </ds:schemaRefs>

</xml_diff>